<commit_message>
1.CanvasProxyChanged removed from ICanvasContext. 2.Removed interaction folder in Shell.Contracts project. 3.Shell/Views/Canvas renamed to CanvasPresenter. 4.Serveral IViews interface added.
</commit_message>
<xml_diff>
--- a/Documents/zh_CN/Tida.CAD入门文档.docx
+++ b/Documents/zh_CN/Tida.CAD入门文档.docx
@@ -6,7 +6,6 @@
       <w:pPr>
         <w:jc w:val="center"/>
         <w:rPr>
-          <w:rFonts w:hint="eastAsia"/>
           <w:sz w:val="28"/>
           <w:szCs w:val="28"/>
         </w:rPr>
@@ -33,7 +32,6 @@
     <w:p>
       <w:pPr>
         <w:rPr>
-          <w:rFonts w:hint="eastAsia"/>
           <w:sz w:val="28"/>
           <w:szCs w:val="28"/>
         </w:rPr>
@@ -100,7 +98,6 @@
     <w:p>
       <w:pPr>
         <w:rPr>
-          <w:rFonts w:hint="eastAsia"/>
           <w:sz w:val="28"/>
           <w:szCs w:val="28"/>
         </w:rPr>
@@ -248,7 +245,6 @@
     <w:p>
       <w:pPr>
         <w:rPr>
-          <w:rFonts w:hint="eastAsia"/>
           <w:sz w:val="28"/>
           <w:szCs w:val="28"/>
         </w:rPr>
@@ -746,7 +742,6 @@
       <w:pPr>
         <w:ind w:firstLine="720"/>
         <w:rPr>
-          <w:rFonts w:hint="eastAsia"/>
           <w:sz w:val="28"/>
           <w:szCs w:val="28"/>
         </w:rPr>
@@ -1074,7 +1069,6 @@
       <w:pPr>
         <w:ind w:firstLine="720"/>
         <w:rPr>
-          <w:rFonts w:hint="eastAsia"/>
           <w:sz w:val="28"/>
           <w:szCs w:val="28"/>
         </w:rPr>
@@ -1252,7 +1246,6 @@
       <w:pPr>
         <w:ind w:firstLine="720"/>
         <w:rPr>
-          <w:rFonts w:hint="eastAsia"/>
           <w:sz w:val="28"/>
           <w:szCs w:val="28"/>
         </w:rPr>
@@ -1378,7 +1371,6 @@
       <w:pPr>
         <w:ind w:firstLine="720"/>
         <w:rPr>
-          <w:rFonts w:hint="eastAsia"/>
           <w:sz w:val="28"/>
           <w:szCs w:val="28"/>
         </w:rPr>
@@ -1415,7 +1407,7 @@
         </w:rPr>
         <w:t xml:space="preserve"> </w:t>
       </w:r>
-      <w:hyperlink r:id="rId7" w:history="1">
+      <w:hyperlink r:id="rId9" w:history="1">
         <w:r>
           <w:rPr>
             <w:rStyle w:val="a4"/>
@@ -1439,24 +1431,15 @@
           <w:sz w:val="28"/>
           <w:szCs w:val="28"/>
         </w:rPr>
-        <w:t>，中有一个简短的小项目</w:t>
-      </w:r>
-      <w:proofErr w:type="spellStart"/>
-      <w:r>
-        <w:rPr>
-          <w:sz w:val="28"/>
-          <w:szCs w:val="28"/>
-        </w:rPr>
-        <w:t>SimpleSample</w:t>
-      </w:r>
-      <w:proofErr w:type="spellEnd"/>
-      <w:r>
-        <w:rPr>
-          <w:rFonts w:hint="eastAsia"/>
-          <w:sz w:val="28"/>
-          <w:szCs w:val="28"/>
-        </w:rPr>
-        <w:t>阐述了控件的基本绘制</w:t>
+        <w:t>，</w:t>
+      </w:r>
+      <w:r>
+        <w:rPr>
+          <w:rFonts w:hint="eastAsia"/>
+          <w:sz w:val="28"/>
+          <w:szCs w:val="28"/>
+        </w:rPr>
+        <w:t>其</w:t>
       </w:r>
       <w:bookmarkStart w:id="0" w:name="_GoBack"/>
       <w:bookmarkEnd w:id="0"/>
@@ -1466,7 +1449,24 @@
           <w:sz w:val="28"/>
           <w:szCs w:val="28"/>
         </w:rPr>
-        <w:t>用法。</w:t>
+        <w:t>中有一个简短的小项目</w:t>
+      </w:r>
+      <w:proofErr w:type="spellStart"/>
+      <w:r>
+        <w:rPr>
+          <w:sz w:val="28"/>
+          <w:szCs w:val="28"/>
+        </w:rPr>
+        <w:t>SimpleSample</w:t>
+      </w:r>
+      <w:proofErr w:type="spellEnd"/>
+      <w:r>
+        <w:rPr>
+          <w:rFonts w:hint="eastAsia"/>
+          <w:sz w:val="28"/>
+          <w:szCs w:val="28"/>
+        </w:rPr>
+        <w:t>阐述了控件的基本绘制用法。</w:t>
       </w:r>
     </w:p>
     <w:p>
@@ -1479,6 +1479,7 @@
       </w:pPr>
       <w:r>
         <w:rPr>
+          <w:noProof/>
           <w:sz w:val="28"/>
           <w:szCs w:val="28"/>
         </w:rPr>
@@ -1499,7 +1500,7 @@
                     <pic:cNvPicPr/>
                   </pic:nvPicPr>
                   <pic:blipFill>
-                    <a:blip r:embed="rId8"/>
+                    <a:blip r:embed="rId10"/>
                     <a:stretch>
                       <a:fillRect/>
                     </a:stretch>
@@ -1528,6 +1529,56 @@
     </w:sectPr>
   </w:body>
 </w:document>
+</file>
+
+<file path=word/endnotes.xml><?xml version="1.0" encoding="utf-8"?>
+<w:endnotes xmlns:wpc="http://schemas.microsoft.com/office/word/2010/wordprocessingCanvas" xmlns:mc="http://schemas.openxmlformats.org/markup-compatibility/2006" xmlns:o="urn:schemas-microsoft-com:office:office" xmlns:r="http://schemas.openxmlformats.org/officeDocument/2006/relationships" xmlns:m="http://schemas.openxmlformats.org/officeDocument/2006/math" xmlns:v="urn:schemas-microsoft-com:vml" xmlns:wp14="http://schemas.microsoft.com/office/word/2010/wordprocessingDrawing" xmlns:wp="http://schemas.openxmlformats.org/drawingml/2006/wordprocessingDrawing" xmlns:w10="urn:schemas-microsoft-com:office:word" xmlns:w="http://schemas.openxmlformats.org/wordprocessingml/2006/main" xmlns:w14="http://schemas.microsoft.com/office/word/2010/wordml" xmlns:wpg="http://schemas.microsoft.com/office/word/2010/wordprocessingGroup" xmlns:wpi="http://schemas.microsoft.com/office/word/2010/wordprocessingInk" xmlns:wne="http://schemas.microsoft.com/office/word/2006/wordml" xmlns:wps="http://schemas.microsoft.com/office/word/2010/wordprocessingShape" mc:Ignorable="w14 wp14">
+  <w:endnote w:type="separator" w:id="-1">
+    <w:p>
+      <w:pPr>
+        <w:spacing w:after="0" w:line="240" w:lineRule="auto"/>
+      </w:pPr>
+      <w:r>
+        <w:separator/>
+      </w:r>
+    </w:p>
+  </w:endnote>
+  <w:endnote w:type="continuationSeparator" w:id="0">
+    <w:p>
+      <w:pPr>
+        <w:spacing w:after="0" w:line="240" w:lineRule="auto"/>
+      </w:pPr>
+      <w:r>
+        <w:continuationSeparator/>
+      </w:r>
+    </w:p>
+  </w:endnote>
+</w:endnotes>
+</file>
+
+<file path=word/footnotes.xml><?xml version="1.0" encoding="utf-8"?>
+<w:footnotes xmlns:wpc="http://schemas.microsoft.com/office/word/2010/wordprocessingCanvas" xmlns:mc="http://schemas.openxmlformats.org/markup-compatibility/2006" xmlns:o="urn:schemas-microsoft-com:office:office" xmlns:r="http://schemas.openxmlformats.org/officeDocument/2006/relationships" xmlns:m="http://schemas.openxmlformats.org/officeDocument/2006/math" xmlns:v="urn:schemas-microsoft-com:vml" xmlns:wp14="http://schemas.microsoft.com/office/word/2010/wordprocessingDrawing" xmlns:wp="http://schemas.openxmlformats.org/drawingml/2006/wordprocessingDrawing" xmlns:w10="urn:schemas-microsoft-com:office:word" xmlns:w="http://schemas.openxmlformats.org/wordprocessingml/2006/main" xmlns:w14="http://schemas.microsoft.com/office/word/2010/wordml" xmlns:wpg="http://schemas.microsoft.com/office/word/2010/wordprocessingGroup" xmlns:wpi="http://schemas.microsoft.com/office/word/2010/wordprocessingInk" xmlns:wne="http://schemas.microsoft.com/office/word/2006/wordml" xmlns:wps="http://schemas.microsoft.com/office/word/2010/wordprocessingShape" mc:Ignorable="w14 wp14">
+  <w:footnote w:type="separator" w:id="-1">
+    <w:p>
+      <w:pPr>
+        <w:spacing w:after="0" w:line="240" w:lineRule="auto"/>
+      </w:pPr>
+      <w:r>
+        <w:separator/>
+      </w:r>
+    </w:p>
+  </w:footnote>
+  <w:footnote w:type="continuationSeparator" w:id="0">
+    <w:p>
+      <w:pPr>
+        <w:spacing w:after="0" w:line="240" w:lineRule="auto"/>
+      </w:pPr>
+      <w:r>
+        <w:continuationSeparator/>
+      </w:r>
+    </w:p>
+  </w:footnote>
+</w:footnotes>
 </file>
 
 <file path=word/numbering.xml><?xml version="1.0" encoding="utf-8"?>
@@ -1866,6 +1917,50 @@
       <w:szCs w:val="18"/>
     </w:rPr>
   </w:style>
+  <w:style w:type="paragraph" w:styleId="a6">
+    <w:name w:val="header"/>
+    <w:basedOn w:val="a"/>
+    <w:link w:val="Char0"/>
+    <w:uiPriority w:val="99"/>
+    <w:unhideWhenUsed/>
+    <w:rsid w:val="00E84BF0"/>
+    <w:pPr>
+      <w:tabs>
+        <w:tab w:val="center" w:pos="4680"/>
+        <w:tab w:val="right" w:pos="9360"/>
+      </w:tabs>
+      <w:spacing w:after="0" w:line="240" w:lineRule="auto"/>
+    </w:pPr>
+  </w:style>
+  <w:style w:type="character" w:customStyle="1" w:styleId="Char0">
+    <w:name w:val="页眉 Char"/>
+    <w:basedOn w:val="a0"/>
+    <w:link w:val="a6"/>
+    <w:uiPriority w:val="99"/>
+    <w:rsid w:val="00E84BF0"/>
+  </w:style>
+  <w:style w:type="paragraph" w:styleId="a7">
+    <w:name w:val="footer"/>
+    <w:basedOn w:val="a"/>
+    <w:link w:val="Char1"/>
+    <w:uiPriority w:val="99"/>
+    <w:unhideWhenUsed/>
+    <w:rsid w:val="00E84BF0"/>
+    <w:pPr>
+      <w:tabs>
+        <w:tab w:val="center" w:pos="4680"/>
+        <w:tab w:val="right" w:pos="9360"/>
+      </w:tabs>
+      <w:spacing w:after="0" w:line="240" w:lineRule="auto"/>
+    </w:pPr>
+  </w:style>
+  <w:style w:type="character" w:customStyle="1" w:styleId="Char1">
+    <w:name w:val="页脚 Char"/>
+    <w:basedOn w:val="a0"/>
+    <w:link w:val="a7"/>
+    <w:uiPriority w:val="99"/>
+    <w:rsid w:val="00E84BF0"/>
+  </w:style>
 </w:styles>
 </file>
 
@@ -2107,6 +2202,50 @@
       <w:sz w:val="18"/>
       <w:szCs w:val="18"/>
     </w:rPr>
+  </w:style>
+  <w:style w:type="paragraph" w:styleId="a6">
+    <w:name w:val="header"/>
+    <w:basedOn w:val="a"/>
+    <w:link w:val="Char0"/>
+    <w:uiPriority w:val="99"/>
+    <w:unhideWhenUsed/>
+    <w:rsid w:val="00E84BF0"/>
+    <w:pPr>
+      <w:tabs>
+        <w:tab w:val="center" w:pos="4680"/>
+        <w:tab w:val="right" w:pos="9360"/>
+      </w:tabs>
+      <w:spacing w:after="0" w:line="240" w:lineRule="auto"/>
+    </w:pPr>
+  </w:style>
+  <w:style w:type="character" w:customStyle="1" w:styleId="Char0">
+    <w:name w:val="页眉 Char"/>
+    <w:basedOn w:val="a0"/>
+    <w:link w:val="a6"/>
+    <w:uiPriority w:val="99"/>
+    <w:rsid w:val="00E84BF0"/>
+  </w:style>
+  <w:style w:type="paragraph" w:styleId="a7">
+    <w:name w:val="footer"/>
+    <w:basedOn w:val="a"/>
+    <w:link w:val="Char1"/>
+    <w:uiPriority w:val="99"/>
+    <w:unhideWhenUsed/>
+    <w:rsid w:val="00E84BF0"/>
+    <w:pPr>
+      <w:tabs>
+        <w:tab w:val="center" w:pos="4680"/>
+        <w:tab w:val="right" w:pos="9360"/>
+      </w:tabs>
+      <w:spacing w:after="0" w:line="240" w:lineRule="auto"/>
+    </w:pPr>
+  </w:style>
+  <w:style w:type="character" w:customStyle="1" w:styleId="Char1">
+    <w:name w:val="页脚 Char"/>
+    <w:basedOn w:val="a0"/>
+    <w:link w:val="a7"/>
+    <w:uiPriority w:val="99"/>
+    <w:rsid w:val="00E84BF0"/>
   </w:style>
 </w:styles>
 </file>
@@ -2401,7 +2540,7 @@
 </file>
 
 <file path=customXml/itemProps1.xml><?xml version="1.0" encoding="utf-8"?>
-<ds:datastoreItem xmlns:ds="http://schemas.openxmlformats.org/officeDocument/2006/customXml" ds:itemID="{F087A238-BD8C-43AE-B1D1-B3198D374709}">
+<ds:datastoreItem xmlns:ds="http://schemas.openxmlformats.org/officeDocument/2006/customXml" ds:itemID="{CA0BC8B5-2222-4FFC-BE78-2532E7001E10}">
   <ds:schemaRefs>
     <ds:schemaRef ds:uri="http://schemas.openxmlformats.org/officeDocument/2006/bibliography"/>
   </ds:schemaRefs>

</xml_diff>